<commit_message>
# Indulo Beiras fix
messages, elotoltes fix
</commit_message>
<xml_diff>
--- a/Ijasz2/Ijasz2/bin/x86/Debug/Dokumentumok/30verseny/Eredménylapok/VersenyEgyesulet.docx
+++ b/Ijasz2/Ijasz2/bin/x86/Debug/Dokumentumok/30verseny/Eredménylapok/VersenyEgyesulet.docx
@@ -7,12 +7,12 @@
       <w:pgMar w:top="1440" w:right="1440" w:bottom="1440" w:left="1440" w:header="708" w:footer="708" w:gutter="0"/>
       <w:cols w:space="708"/>
       <w:docGrid w:linePitch="360"/>
-      <w:headerReference w:type="default" r:id="R360e7939fc5b4992"/>
-      <w:headerReference w:type="even" r:id="R06fe0b0d65394d97"/>
-      <w:headerReference w:type="first" r:id="Ra6706d4be3804056"/>
-      <w:footerReference w:type="default" r:id="R1c57188f73ef4ebe"/>
-      <w:footerReference w:type="even" r:id="Ra5a06fc962394dc9"/>
-      <w:footerReference w:type="first" r:id="R7d68b1035c8f40f4"/>
+      <w:headerReference w:type="default" r:id="R80c33b5bb16a4f71"/>
+      <w:headerReference w:type="even" r:id="Rf74db72f78134e1a"/>
+      <w:headerReference w:type="first" r:id="R6cc6c601db5d476d"/>
+      <w:footerReference w:type="default" r:id="R6bdfe66a76e24adb"/>
+      <w:footerReference w:type="even" r:id="Rc725400fe4094e2c"/>
+      <w:footerReference w:type="first" r:id="R05ef06f64f8a4ed8"/>
     </w:sectPr>
     <w:tbl>
       <w:tblPr>

</xml_diff>